<commit_message>
Added Database Settings + Initial Migration
</commit_message>
<xml_diff>
--- a/DRF_Tutorial_Steps.docx
+++ b/DRF_Tutorial_Steps.docx
@@ -84,6 +84,23 @@
       <w:pPr>
         <w:pStyle w:val="ListParagraph"/>
         <w:numPr>
+          <w:ilvl w:val="1"/>
+          <w:numId w:val="1"/>
+        </w:numPr>
+      </w:pPr>
+      <w:proofErr w:type="spellStart"/>
+      <w:r>
+        <w:t>mysql</w:t>
+      </w:r>
+      <w:proofErr w:type="spellEnd"/>
+      <w:r>
+        <w:t>-connector-python</w:t>
+      </w:r>
+    </w:p>
+    <w:p>
+      <w:pPr>
+        <w:pStyle w:val="ListParagraph"/>
+        <w:numPr>
           <w:ilvl w:val="0"/>
           <w:numId w:val="1"/>
         </w:numPr>
@@ -624,6 +641,7 @@
         </w:numPr>
       </w:pPr>
       <w:r>
+        <w:lastRenderedPageBreak/>
         <w:t xml:space="preserve">Create </w:t>
       </w:r>
       <w:proofErr w:type="spellStart"/>
@@ -649,7 +667,6 @@
         </w:numPr>
       </w:pPr>
       <w:r>
-        <w:lastRenderedPageBreak/>
         <w:t xml:space="preserve">Add path to Car’s </w:t>
       </w:r>
       <w:proofErr w:type="spellStart"/>

</xml_diff>

<commit_message>
Complete Authentication App + Tested Working in Postman
</commit_message>
<xml_diff>
--- a/DRF_Tutorial_Steps.docx
+++ b/DRF_Tutorial_Steps.docx
@@ -46,11 +46,9 @@
           <w:numId w:val="1"/>
         </w:numPr>
       </w:pPr>
-      <w:proofErr w:type="spellStart"/>
       <w:r>
         <w:t>django</w:t>
       </w:r>
-      <w:proofErr w:type="spellEnd"/>
     </w:p>
     <w:p>
       <w:pPr>
@@ -60,11 +58,9 @@
           <w:numId w:val="1"/>
         </w:numPr>
       </w:pPr>
-      <w:proofErr w:type="spellStart"/>
       <w:r>
         <w:t>djangorestframework</w:t>
       </w:r>
-      <w:proofErr w:type="spellEnd"/>
     </w:p>
     <w:p>
       <w:pPr>
@@ -74,11 +70,9 @@
           <w:numId w:val="1"/>
         </w:numPr>
       </w:pPr>
-      <w:proofErr w:type="spellStart"/>
       <w:r>
         <w:t>djangorestframework-simplejwt</w:t>
       </w:r>
-      <w:proofErr w:type="spellEnd"/>
     </w:p>
     <w:p>
       <w:pPr>
@@ -88,13 +82,8 @@
           <w:numId w:val="1"/>
         </w:numPr>
       </w:pPr>
-      <w:proofErr w:type="spellStart"/>
-      <w:r>
-        <w:t>mysql</w:t>
-      </w:r>
-      <w:proofErr w:type="spellEnd"/>
-      <w:r>
-        <w:t>-connector-python</w:t>
+      <w:r>
+        <w:t>mysql-connector-python</w:t>
       </w:r>
     </w:p>
     <w:p>
@@ -153,11 +142,9 @@
           <w:numId w:val="1"/>
         </w:numPr>
       </w:pPr>
-      <w:proofErr w:type="spellStart"/>
       <w:r>
         <w:t>Makemigrations</w:t>
       </w:r>
-      <w:proofErr w:type="spellEnd"/>
     </w:p>
     <w:p>
       <w:pPr>
@@ -192,6 +179,18 @@
         </w:numPr>
       </w:pPr>
       <w:r>
+        <w:t>Register rest_framework in INSTALLED_APPS</w:t>
+      </w:r>
+    </w:p>
+    <w:p>
+      <w:pPr>
+        <w:pStyle w:val="ListParagraph"/>
+        <w:numPr>
+          <w:ilvl w:val="0"/>
+          <w:numId w:val="1"/>
+        </w:numPr>
+      </w:pPr>
+      <w:r>
         <w:t>Add JWT settings to project settings</w:t>
       </w:r>
     </w:p>
@@ -228,13 +227,8 @@
         </w:numPr>
       </w:pPr>
       <w:r>
-        <w:t xml:space="preserve">Create </w:t>
-      </w:r>
-      <w:proofErr w:type="spellStart"/>
-      <w:r>
-        <w:t>RegistrationSerializer</w:t>
-      </w:r>
-      <w:proofErr w:type="spellEnd"/>
+        <w:t>Create RegistrationSerializer</w:t>
+      </w:r>
     </w:p>
     <w:p>
       <w:pPr>
@@ -281,63 +275,31 @@
         </w:numPr>
       </w:pPr>
       <w:r>
-        <w:t xml:space="preserve">Add registration </w:t>
-      </w:r>
-      <w:proofErr w:type="spellStart"/>
-      <w:r>
-        <w:t>url</w:t>
-      </w:r>
-      <w:proofErr w:type="spellEnd"/>
-      <w:r>
-        <w:t xml:space="preserve"> path to authentication app</w:t>
-      </w:r>
-    </w:p>
-    <w:p>
-      <w:pPr>
-        <w:pStyle w:val="ListParagraph"/>
-        <w:numPr>
-          <w:ilvl w:val="0"/>
-          <w:numId w:val="1"/>
-        </w:numPr>
-      </w:pPr>
-      <w:r>
-        <w:t xml:space="preserve">Add JWT </w:t>
-      </w:r>
-      <w:proofErr w:type="spellStart"/>
-      <w:r>
-        <w:t>url</w:t>
-      </w:r>
-      <w:proofErr w:type="spellEnd"/>
-      <w:r>
-        <w:t xml:space="preserve"> paths to authentication app</w:t>
-      </w:r>
-    </w:p>
-    <w:p>
-      <w:pPr>
-        <w:pStyle w:val="ListParagraph"/>
-        <w:numPr>
-          <w:ilvl w:val="0"/>
-          <w:numId w:val="1"/>
-        </w:numPr>
-      </w:pPr>
-      <w:r>
-        <w:t xml:space="preserve">Register </w:t>
-      </w:r>
-      <w:proofErr w:type="spellStart"/>
-      <w:r>
-        <w:t>urls</w:t>
-      </w:r>
-      <w:proofErr w:type="spellEnd"/>
-      <w:r>
-        <w:t xml:space="preserve"> in project’s </w:t>
-      </w:r>
-      <w:proofErr w:type="spellStart"/>
-      <w:r>
-        <w:t>urls</w:t>
-      </w:r>
-      <w:proofErr w:type="spellEnd"/>
-      <w:r>
-        <w:t xml:space="preserve"> file</w:t>
+        <w:t>Add registration url path to authentication app</w:t>
+      </w:r>
+    </w:p>
+    <w:p>
+      <w:pPr>
+        <w:pStyle w:val="ListParagraph"/>
+        <w:numPr>
+          <w:ilvl w:val="0"/>
+          <w:numId w:val="1"/>
+        </w:numPr>
+      </w:pPr>
+      <w:r>
+        <w:t>Add JWT url paths to authentication app</w:t>
+      </w:r>
+    </w:p>
+    <w:p>
+      <w:pPr>
+        <w:pStyle w:val="ListParagraph"/>
+        <w:numPr>
+          <w:ilvl w:val="0"/>
+          <w:numId w:val="1"/>
+        </w:numPr>
+      </w:pPr>
+      <w:r>
+        <w:t>Register urls in project’s urls file</w:t>
       </w:r>
     </w:p>
     <w:p>
@@ -408,11 +370,9 @@
           <w:numId w:val="1"/>
         </w:numPr>
       </w:pPr>
-      <w:proofErr w:type="spellStart"/>
       <w:r>
         <w:t>Makemigrations</w:t>
       </w:r>
-      <w:proofErr w:type="spellEnd"/>
     </w:p>
     <w:p>
       <w:pPr>
@@ -447,15 +407,7 @@
         </w:numPr>
       </w:pPr>
       <w:r>
-        <w:t xml:space="preserve">Add </w:t>
-      </w:r>
-      <w:proofErr w:type="spellStart"/>
-      <w:r>
-        <w:t>CarsList</w:t>
-      </w:r>
-      <w:proofErr w:type="spellEnd"/>
-      <w:r>
-        <w:t xml:space="preserve"> class</w:t>
+        <w:t>Add CarsList class</w:t>
       </w:r>
     </w:p>
     <w:p>
@@ -491,60 +443,31 @@
         </w:numPr>
       </w:pPr>
       <w:r>
-        <w:t xml:space="preserve">Create Car’s app </w:t>
-      </w:r>
-      <w:proofErr w:type="spellStart"/>
-      <w:r>
-        <w:t>urls</w:t>
-      </w:r>
-      <w:proofErr w:type="spellEnd"/>
-      <w:r>
-        <w:t xml:space="preserve"> file</w:t>
-      </w:r>
-    </w:p>
-    <w:p>
-      <w:pPr>
-        <w:pStyle w:val="ListParagraph"/>
-        <w:numPr>
-          <w:ilvl w:val="0"/>
-          <w:numId w:val="1"/>
-        </w:numPr>
-      </w:pPr>
-      <w:r>
-        <w:t xml:space="preserve">Create path to </w:t>
-      </w:r>
-      <w:proofErr w:type="spellStart"/>
-      <w:r>
-        <w:t>CarsList</w:t>
-      </w:r>
-      <w:proofErr w:type="spellEnd"/>
-    </w:p>
-    <w:p>
-      <w:pPr>
-        <w:pStyle w:val="ListParagraph"/>
-        <w:numPr>
-          <w:ilvl w:val="0"/>
-          <w:numId w:val="1"/>
-        </w:numPr>
-      </w:pPr>
-      <w:r>
-        <w:t xml:space="preserve">Register </w:t>
-      </w:r>
-      <w:proofErr w:type="spellStart"/>
-      <w:r>
-        <w:t>urls</w:t>
-      </w:r>
-      <w:proofErr w:type="spellEnd"/>
-      <w:r>
-        <w:t xml:space="preserve"> in project’s </w:t>
-      </w:r>
-      <w:proofErr w:type="spellStart"/>
-      <w:r>
-        <w:t>urls</w:t>
-      </w:r>
-      <w:proofErr w:type="spellEnd"/>
-      <w:r>
-        <w:t xml:space="preserve"> file</w:t>
+        <w:t>Create Car’s app urls file</w:t>
+      </w:r>
+    </w:p>
+    <w:p>
+      <w:pPr>
+        <w:pStyle w:val="ListParagraph"/>
+        <w:numPr>
+          <w:ilvl w:val="0"/>
+          <w:numId w:val="1"/>
+        </w:numPr>
+      </w:pPr>
+      <w:r>
+        <w:t>Create path to CarsList</w:t>
+      </w:r>
+    </w:p>
+    <w:p>
+      <w:pPr>
+        <w:pStyle w:val="ListParagraph"/>
+        <w:numPr>
+          <w:ilvl w:val="0"/>
+          <w:numId w:val="1"/>
+        </w:numPr>
+      </w:pPr>
+      <w:r>
+        <w:t>Register urls in project’s urls file</w:t>
       </w:r>
     </w:p>
     <w:p>
@@ -592,43 +515,31 @@
         </w:numPr>
       </w:pPr>
       <w:r>
-        <w:t xml:space="preserve">Create </w:t>
-      </w:r>
-      <w:proofErr w:type="spellStart"/>
-      <w:r>
-        <w:t>get_all_cars</w:t>
-      </w:r>
-      <w:proofErr w:type="spellEnd"/>
-      <w:r>
-        <w:t xml:space="preserve"> function with allow all</w:t>
-      </w:r>
-    </w:p>
-    <w:p>
-      <w:pPr>
-        <w:pStyle w:val="ListParagraph"/>
-        <w:numPr>
-          <w:ilvl w:val="0"/>
-          <w:numId w:val="1"/>
-        </w:numPr>
-      </w:pPr>
-      <w:r>
-        <w:t xml:space="preserve">Add to path to Car’s </w:t>
-      </w:r>
-      <w:proofErr w:type="spellStart"/>
-      <w:r>
-        <w:t>urls</w:t>
-      </w:r>
-      <w:proofErr w:type="spellEnd"/>
-    </w:p>
-    <w:p>
-      <w:pPr>
-        <w:pStyle w:val="ListParagraph"/>
-        <w:numPr>
-          <w:ilvl w:val="0"/>
-          <w:numId w:val="1"/>
-        </w:numPr>
-      </w:pPr>
-      <w:r>
+        <w:t>Create get_all_cars function with allow all</w:t>
+      </w:r>
+    </w:p>
+    <w:p>
+      <w:pPr>
+        <w:pStyle w:val="ListParagraph"/>
+        <w:numPr>
+          <w:ilvl w:val="0"/>
+          <w:numId w:val="1"/>
+        </w:numPr>
+      </w:pPr>
+      <w:r>
+        <w:t>Add to path to Car’s urls</w:t>
+      </w:r>
+    </w:p>
+    <w:p>
+      <w:pPr>
+        <w:pStyle w:val="ListParagraph"/>
+        <w:numPr>
+          <w:ilvl w:val="0"/>
+          <w:numId w:val="1"/>
+        </w:numPr>
+      </w:pPr>
+      <w:r>
+        <w:lastRenderedPageBreak/>
         <w:t>Test</w:t>
       </w:r>
     </w:p>
@@ -641,39 +552,20 @@
         </w:numPr>
       </w:pPr>
       <w:r>
-        <w:lastRenderedPageBreak/>
-        <w:t xml:space="preserve">Create </w:t>
-      </w:r>
-      <w:proofErr w:type="spellStart"/>
-      <w:r>
-        <w:t>get_cars</w:t>
-      </w:r>
-      <w:proofErr w:type="spellEnd"/>
-      <w:r>
-        <w:t xml:space="preserve"> with </w:t>
-      </w:r>
-      <w:proofErr w:type="spellStart"/>
-      <w:r>
-        <w:t>IsAuthenticated</w:t>
-      </w:r>
-      <w:proofErr w:type="spellEnd"/>
-    </w:p>
-    <w:p>
-      <w:pPr>
-        <w:pStyle w:val="ListParagraph"/>
-        <w:numPr>
-          <w:ilvl w:val="0"/>
-          <w:numId w:val="1"/>
-        </w:numPr>
-      </w:pPr>
-      <w:r>
-        <w:t xml:space="preserve">Add path to Car’s </w:t>
-      </w:r>
-      <w:proofErr w:type="spellStart"/>
-      <w:r>
-        <w:t>urls</w:t>
-      </w:r>
-      <w:proofErr w:type="spellEnd"/>
+        <w:t>Create get_cars with IsAuthenticated</w:t>
+      </w:r>
+    </w:p>
+    <w:p>
+      <w:pPr>
+        <w:pStyle w:val="ListParagraph"/>
+        <w:numPr>
+          <w:ilvl w:val="0"/>
+          <w:numId w:val="1"/>
+        </w:numPr>
+      </w:pPr>
+      <w:r>
+        <w:t>Add path to Car’s urls</w:t>
+      </w:r>
     </w:p>
     <w:p>
       <w:pPr>
@@ -696,38 +588,20 @@
         </w:numPr>
       </w:pPr>
       <w:r>
-        <w:t xml:space="preserve">Create </w:t>
-      </w:r>
-      <w:proofErr w:type="spellStart"/>
-      <w:r>
-        <w:t>create_car</w:t>
-      </w:r>
-      <w:proofErr w:type="spellEnd"/>
-      <w:r>
-        <w:t xml:space="preserve"> with </w:t>
-      </w:r>
-      <w:proofErr w:type="spellStart"/>
-      <w:r>
-        <w:t>IsAuthenticated</w:t>
-      </w:r>
-      <w:proofErr w:type="spellEnd"/>
-    </w:p>
-    <w:p>
-      <w:pPr>
-        <w:pStyle w:val="ListParagraph"/>
-        <w:numPr>
-          <w:ilvl w:val="0"/>
-          <w:numId w:val="1"/>
-        </w:numPr>
-      </w:pPr>
-      <w:r>
-        <w:t xml:space="preserve">Add path to Car’s </w:t>
-      </w:r>
-      <w:proofErr w:type="spellStart"/>
-      <w:r>
-        <w:t>urls</w:t>
-      </w:r>
-      <w:proofErr w:type="spellEnd"/>
+        <w:t>Create create_car with IsAuthenticated</w:t>
+      </w:r>
+    </w:p>
+    <w:p>
+      <w:pPr>
+        <w:pStyle w:val="ListParagraph"/>
+        <w:numPr>
+          <w:ilvl w:val="0"/>
+          <w:numId w:val="1"/>
+        </w:numPr>
+      </w:pPr>
+      <w:r>
+        <w:t>Add path to Car’s urls</w:t>
+      </w:r>
     </w:p>
     <w:p>
       <w:pPr>

</xml_diff>

<commit_message>
Implemented CarList View Class in the Car App Views File + Created CarSerializer Class
</commit_message>
<xml_diff>
--- a/DRF_Tutorial_Steps.docx
+++ b/DRF_Tutorial_Steps.docx
@@ -371,6 +371,18 @@
         </w:numPr>
       </w:pPr>
       <w:r>
+        <w:t>Create CarSerializer class in serializers.py</w:t>
+      </w:r>
+    </w:p>
+    <w:p>
+      <w:pPr>
+        <w:pStyle w:val="ListParagraph"/>
+        <w:numPr>
+          <w:ilvl w:val="0"/>
+          <w:numId w:val="1"/>
+        </w:numPr>
+      </w:pPr>
+      <w:r>
         <w:t>Makemigrations</w:t>
       </w:r>
     </w:p>
@@ -527,6 +539,7 @@
         </w:numPr>
       </w:pPr>
       <w:r>
+        <w:lastRenderedPageBreak/>
         <w:t>Add to path to Car’s urls</w:t>
       </w:r>
     </w:p>
@@ -539,7 +552,6 @@
         </w:numPr>
       </w:pPr>
       <w:r>
-        <w:lastRenderedPageBreak/>
         <w:t>Test</w:t>
       </w:r>
     </w:p>

</xml_diff>

<commit_message>
Register Car in Admin Site + Created Car App URLS File
</commit_message>
<xml_diff>
--- a/DRF_Tutorial_Steps.docx
+++ b/DRF_Tutorial_Steps.docx
@@ -383,6 +383,18 @@
         </w:numPr>
       </w:pPr>
       <w:r>
+        <w:t>Register Car in the admin site</w:t>
+      </w:r>
+    </w:p>
+    <w:p>
+      <w:pPr>
+        <w:pStyle w:val="ListParagraph"/>
+        <w:numPr>
+          <w:ilvl w:val="0"/>
+          <w:numId w:val="1"/>
+        </w:numPr>
+      </w:pPr>
+      <w:r>
         <w:t>Makemigrations</w:t>
       </w:r>
     </w:p>
@@ -491,6 +503,18 @@
         </w:numPr>
       </w:pPr>
       <w:r>
+        <w:t>Create two cars in admin site</w:t>
+      </w:r>
+    </w:p>
+    <w:p>
+      <w:pPr>
+        <w:pStyle w:val="ListParagraph"/>
+        <w:numPr>
+          <w:ilvl w:val="0"/>
+          <w:numId w:val="1"/>
+        </w:numPr>
+      </w:pPr>
+      <w:r>
         <w:t>Test in Postman</w:t>
       </w:r>
     </w:p>
@@ -515,6 +539,7 @@
         </w:numPr>
       </w:pPr>
       <w:r>
+        <w:lastRenderedPageBreak/>
         <w:t>Re-do functions to be view functions</w:t>
       </w:r>
     </w:p>
@@ -539,7 +564,6 @@
         </w:numPr>
       </w:pPr>
       <w:r>
-        <w:lastRenderedPageBreak/>
         <w:t>Add to path to Car’s urls</w:t>
       </w:r>
     </w:p>

</xml_diff>

<commit_message>
Added Create Car Functionality to Views File in Cars App
</commit_message>
<xml_diff>
--- a/DRF_Tutorial_Steps.docx
+++ b/DRF_Tutorial_Steps.docx
@@ -335,6 +335,18 @@
         </w:numPr>
       </w:pPr>
       <w:r>
+        <w:t>Video About Refresh Tokens</w:t>
+      </w:r>
+    </w:p>
+    <w:p>
+      <w:pPr>
+        <w:pStyle w:val="ListParagraph"/>
+        <w:numPr>
+          <w:ilvl w:val="0"/>
+          <w:numId w:val="1"/>
+        </w:numPr>
+      </w:pPr>
+      <w:r>
         <w:t>Create Cars app</w:t>
       </w:r>
     </w:p>
@@ -527,6 +539,7 @@
         </w:numPr>
       </w:pPr>
       <w:r>
+        <w:lastRenderedPageBreak/>
         <w:t>Commit</w:t>
       </w:r>
     </w:p>
@@ -539,7 +552,6 @@
         </w:numPr>
       </w:pPr>
       <w:r>
-        <w:lastRenderedPageBreak/>
         <w:t>Re-do functions to be view functions</w:t>
       </w:r>
     </w:p>

</xml_diff>

<commit_message>
Finalized Tutorial Steps Document
</commit_message>
<xml_diff>
--- a/DRF_Tutorial_Steps.docx
+++ b/DRF_Tutorial_Steps.docx
@@ -600,7 +600,13 @@
         </w:numPr>
       </w:pPr>
       <w:r>
-        <w:t>Create get_cars with IsAuthenticated</w:t>
+        <w:t xml:space="preserve">Create </w:t>
+      </w:r>
+      <w:r>
+        <w:t>cars_user</w:t>
+      </w:r>
+      <w:r>
+        <w:t xml:space="preserve"> with IsAuthenticated</w:t>
       </w:r>
     </w:p>
     <w:p>
@@ -636,19 +642,7 @@
         </w:numPr>
       </w:pPr>
       <w:r>
-        <w:t>Create create_car with IsAuthenticated</w:t>
-      </w:r>
-    </w:p>
-    <w:p>
-      <w:pPr>
-        <w:pStyle w:val="ListParagraph"/>
-        <w:numPr>
-          <w:ilvl w:val="0"/>
-          <w:numId w:val="1"/>
-        </w:numPr>
-      </w:pPr>
-      <w:r>
-        <w:t>Add path to Car’s urls</w:t>
+        <w:t>Update cars_user to accept POST request to create new car</w:t>
       </w:r>
     </w:p>
     <w:p>

</xml_diff>